<commit_message>
fix labour force chart
</commit_message>
<xml_diff>
--- a/docs/new_data_and_content/themes/Edits for dashboard RK.docx
+++ b/docs/new_data_and_content/themes/Edits for dashboard RK.docx
@@ -56,15 +56,7 @@
         <w:t>is indication of text updated</w:t>
       </w:r>
       <w:r>
-        <w:t xml:space="preserve"> (</w:t>
-      </w:r>
-      <w:proofErr w:type="spellStart"/>
-      <w:r>
-        <w:t>prob</w:t>
-      </w:r>
-      <w:proofErr w:type="spellEnd"/>
-      <w:r>
-        <w:t xml:space="preserve"> best to cut-n-paste to make sure all edits captured)</w:t>
+        <w:t xml:space="preserve"> (prob best to cut-n-paste to make sure all edits captured)</w:t>
       </w:r>
     </w:p>
     <w:p>
@@ -178,15 +170,7 @@
     </w:p>
     <w:p>
       <w:r>
-        <w:t xml:space="preserve">Just Eat </w:t>
-      </w:r>
-      <w:proofErr w:type="spellStart"/>
-      <w:r>
-        <w:t>dublinbikes</w:t>
-      </w:r>
-      <w:proofErr w:type="spellEnd"/>
-      <w:r>
-        <w:t xml:space="preserve"> is a self-service bike rental system open </w:t>
+        <w:t xml:space="preserve">Just Eat dublinbikes is a self-service bike rental system open </w:t>
       </w:r>
       <w:r>
         <w:rPr>
@@ -298,21 +282,7 @@
         <w:rPr>
           <w:color w:val="FF0000"/>
         </w:rPr>
-        <w:t xml:space="preserve"> [need </w:t>
-      </w:r>
-      <w:proofErr w:type="spellStart"/>
-      <w:r>
-        <w:rPr>
-          <w:color w:val="FF0000"/>
-        </w:rPr>
-        <w:t>weblink</w:t>
-      </w:r>
-      <w:proofErr w:type="spellEnd"/>
-      <w:r>
-        <w:rPr>
-          <w:color w:val="FF0000"/>
-        </w:rPr>
-        <w:t>]</w:t>
+        <w:t xml:space="preserve"> [need weblink]</w:t>
       </w:r>
       <w:r>
         <w:t>.</w:t>
@@ -671,15 +641,7 @@
         <w:t>waterways</w:t>
       </w:r>
       <w:r>
-        <w:t xml:space="preserve">. Use the buttons to switch between the OPW water level monitoring sites and the EPA </w:t>
-      </w:r>
-      <w:proofErr w:type="spellStart"/>
-      <w:r>
-        <w:t>Hydronet</w:t>
-      </w:r>
-      <w:proofErr w:type="spellEnd"/>
-      <w:r>
-        <w:t xml:space="preserve"> system sites. Click </w:t>
+        <w:t xml:space="preserve">. Use the buttons to switch between the OPW water level monitoring sites and the EPA Hydronet system sites. Click </w:t>
       </w:r>
       <w:r>
         <w:t xml:space="preserve">on </w:t>
@@ -1171,7 +1133,6 @@
           <w:color w:val="000000" w:themeColor="text1"/>
         </w:rPr>
       </w:pPr>
-      <w:bookmarkStart w:id="0" w:name="_GoBack"/>
       <w:r>
         <w:rPr>
           <w:b/>
@@ -1217,7 +1178,6 @@
         <w:t>. One where can compare completions across all four.</w:t>
       </w:r>
     </w:p>
-    <w:bookmarkEnd w:id="0"/>
     <w:p>
       <w:pPr>
         <w:rPr>
@@ -1569,17 +1529,20 @@
     <w:p>
       <w:pPr>
         <w:rPr>
-          <w:color w:val="000000" w:themeColor="text1"/>
-        </w:rPr>
-      </w:pPr>
-      <w:r>
-        <w:rPr>
+          <w:strike/>
+          <w:color w:val="000000" w:themeColor="text1"/>
+        </w:rPr>
+      </w:pPr>
+      <w:r>
+        <w:rPr>
+          <w:strike/>
           <w:color w:val="000000" w:themeColor="text1"/>
         </w:rPr>
         <w:t>I’m unsure of the use of k in the left hand axis. ‘2.2k thousand’ just seems a weird way of say 2.2m. I think it should go: 200k, 400k, 600k, 800k, 1m, 1.2m, 1.4m, 1.6m</w:t>
       </w:r>
       <w:r>
         <w:rPr>
+          <w:strike/>
           <w:color w:val="000000" w:themeColor="text1"/>
         </w:rPr>
         <w:t>. The remove ‘Thousands’ and replace with k=thousands, m=millions.</w:t>
@@ -1591,6 +1554,14 @@
           <w:color w:val="000000" w:themeColor="text1"/>
         </w:rPr>
       </w:pPr>
+      <w:r>
+        <w:rPr>
+          <w:color w:val="000000" w:themeColor="text1"/>
+        </w:rPr>
+        <w:t>***Changed data plotted to reflect title***</w:t>
+      </w:r>
+      <w:bookmarkStart w:id="0" w:name="_GoBack"/>
+      <w:bookmarkEnd w:id="0"/>
     </w:p>
     <w:p>
       <w:pPr>
@@ -1613,53 +1584,62 @@
     <w:p>
       <w:pPr>
         <w:rPr>
-          <w:color w:val="FF0000"/>
-        </w:rPr>
-      </w:pPr>
-      <w:r>
-        <w:rPr>
+          <w:strike/>
+          <w:color w:val="FF0000"/>
+        </w:rPr>
+      </w:pPr>
+      <w:r>
+        <w:rPr>
+          <w:strike/>
           <w:color w:val="FF0000"/>
         </w:rPr>
         <w:t>Employment grew steadily throughout the Celtic Tiger period up until 2007, then fell in the wake of the financial crash</w:t>
       </w:r>
       <w:r>
         <w:rPr>
+          <w:strike/>
           <w:color w:val="FF0000"/>
         </w:rPr>
         <w:t>, recovering after 2012</w:t>
       </w:r>
       <w:r>
         <w:rPr>
+          <w:strike/>
           <w:color w:val="FF0000"/>
         </w:rPr>
         <w:t xml:space="preserve"> as the economy started to grow again</w:t>
       </w:r>
       <w:r>
         <w:rPr>
+          <w:strike/>
           <w:color w:val="FF0000"/>
         </w:rPr>
         <w:t>. The pattern in</w:t>
       </w:r>
       <w:r>
         <w:rPr>
+          <w:strike/>
           <w:color w:val="FF0000"/>
         </w:rPr>
         <w:t xml:space="preserve"> Dublin mirrored that of the re</w:t>
       </w:r>
       <w:r>
         <w:rPr>
+          <w:strike/>
           <w:color w:val="FF0000"/>
         </w:rPr>
         <w:t>st of the</w:t>
       </w:r>
       <w:r>
         <w:rPr>
+          <w:strike/>
           <w:color w:val="FF0000"/>
         </w:rPr>
         <w:t xml:space="preserve"> country.</w:t>
       </w:r>
       <w:r>
         <w:rPr>
+          <w:strike/>
           <w:color w:val="FF0000"/>
         </w:rPr>
         <w:t xml:space="preserve"> </w:t>
@@ -2558,6 +2538,7 @@
     <w:lsdException w:name="HTML Sample" w:semiHidden="1" w:unhideWhenUsed="1"/>
     <w:lsdException w:name="HTML Typewriter" w:semiHidden="1" w:unhideWhenUsed="1"/>
     <w:lsdException w:name="HTML Variable" w:semiHidden="1" w:unhideWhenUsed="1"/>
+    <w:lsdException w:name="Normal Table" w:semiHidden="1" w:unhideWhenUsed="1"/>
     <w:lsdException w:name="annotation subject" w:semiHidden="1" w:unhideWhenUsed="1"/>
     <w:lsdException w:name="No List" w:semiHidden="1" w:unhideWhenUsed="1"/>
     <w:lsdException w:name="Outline List 1" w:semiHidden="1" w:unhideWhenUsed="1"/>
@@ -2603,9 +2584,11 @@
     <w:lsdException w:name="Table Subtle 1" w:semiHidden="1" w:unhideWhenUsed="1"/>
     <w:lsdException w:name="Table Subtle 2" w:semiHidden="1" w:unhideWhenUsed="1"/>
     <w:lsdException w:name="Table Web 1" w:semiHidden="1" w:unhideWhenUsed="1"/>
+    <w:lsdException w:name="Table Web 2" w:semiHidden="1" w:unhideWhenUsed="1"/>
     <w:lsdException w:name="Table Web 3" w:semiHidden="1" w:unhideWhenUsed="1"/>
     <w:lsdException w:name="Balloon Text" w:semiHidden="1" w:unhideWhenUsed="1"/>
     <w:lsdException w:name="Table Grid" w:uiPriority="39"/>
+    <w:lsdException w:name="Table Theme" w:semiHidden="1" w:unhideWhenUsed="1"/>
     <w:lsdException w:name="Placeholder Text" w:semiHidden="1"/>
     <w:lsdException w:name="No Spacing" w:uiPriority="1" w:qFormat="1"/>
     <w:lsdException w:name="Light Shading" w:uiPriority="60"/>

</xml_diff>